<commit_message>
doesnt look too AIeee
</commit_message>
<xml_diff>
--- a/resumes/Kunj_Shah_Campus.docx
+++ b/resumes/Kunj_Shah_Campus.docx
@@ -125,6 +125,7 @@
         <w:t xml:space="preserve"> </w:t>
       </w:r>
       <w:hyperlink r:id="rId8" w:history="1">
+        <w:proofErr w:type="spellStart"/>
         <w:r>
           <w:rPr>
             <w:rStyle w:val="Hyperlink"/>
@@ -134,6 +135,7 @@
           </w:rPr>
           <w:t>Github</w:t>
         </w:r>
+        <w:proofErr w:type="spellEnd"/>
       </w:hyperlink>
       <w:r>
         <w:rPr>
@@ -159,7 +161,25 @@
             <w:sz w:val="24"/>
             <w:szCs w:val="24"/>
           </w:rPr>
-          <w:t>Portfolio</w:t>
+          <w:t>Portf</w:t>
+        </w:r>
+        <w:r>
+          <w:rPr>
+            <w:rStyle w:val="Hyperlink"/>
+            <w:rFonts w:ascii="Arial" w:hAnsi="Arial" w:cs="Arial"/>
+            <w:sz w:val="24"/>
+            <w:szCs w:val="24"/>
+          </w:rPr>
+          <w:t>o</w:t>
+        </w:r>
+        <w:r>
+          <w:rPr>
+            <w:rStyle w:val="Hyperlink"/>
+            <w:rFonts w:ascii="Arial" w:hAnsi="Arial" w:cs="Arial"/>
+            <w:sz w:val="24"/>
+            <w:szCs w:val="24"/>
+          </w:rPr>
+          <w:t>lio</w:t>
         </w:r>
       </w:hyperlink>
       <w:r>
@@ -333,17 +353,7 @@
           <w:sz w:val="21"/>
           <w:szCs w:val="21"/>
         </w:rPr>
-        <w:t xml:space="preserve">    </w:t>
-      </w:r>
-      <w:r>
-        <w:rPr>
-          <w:rFonts w:ascii="Arial" w:hAnsi="Arial" w:cs="Arial"/>
-          <w:bCs/>
-          <w:color w:val="000000" w:themeColor="text1"/>
-          <w:sz w:val="21"/>
-          <w:szCs w:val="21"/>
-        </w:rPr>
-        <w:t xml:space="preserve">        </w:t>
+        <w:t xml:space="preserve">            </w:t>
       </w:r>
       <w:r>
         <w:rPr>
@@ -461,17 +471,6 @@
           <w:szCs w:val="21"/>
         </w:rPr>
         <w:tab/>
-      </w:r>
-      <w:r>
-        <w:rPr>
-          <w:rFonts w:ascii="Arial" w:hAnsi="Arial" w:cs="Arial"/>
-          <w:bCs/>
-          <w:i/>
-          <w:iCs/>
-          <w:color w:val="000000" w:themeColor="text1"/>
-          <w:sz w:val="21"/>
-          <w:szCs w:val="21"/>
-        </w:rPr>
         <w:t xml:space="preserve">      </w:t>
       </w:r>
       <w:r>

</xml_diff>